<commit_message>
Update TestCases and Bug Tracker Sheets
</commit_message>
<xml_diff>
--- a/para-bank-restful-booker-testing-plan.docx
+++ b/para-bank-restful-booker-testing-plan.docx
@@ -2214,6 +2214,16 @@
         </w:rPr>
         <w:t xml:space="preserve">Admin Functional Testing: </w:t>
       </w:r>
+      <w:r>
+        <w:rPr>
+          <w:rFonts w:cstheme="majorBidi"/>
+          <w:b/>
+          <w:bCs/>
+          <w:sz w:val="28"/>
+          <w:szCs w:val="28"/>
+        </w:rPr>
+        <w:t>Gehad</w:t>
+      </w:r>
     </w:p>
     <w:p>
       <w:pPr>
@@ -2288,6 +2298,16 @@
         </w:rPr>
         <w:t xml:space="preserve">Automation Testing: </w:t>
       </w:r>
+      <w:r>
+        <w:rPr>
+          <w:rFonts w:cstheme="majorBidi"/>
+          <w:b/>
+          <w:bCs/>
+          <w:sz w:val="28"/>
+          <w:szCs w:val="28"/>
+        </w:rPr>
+        <w:t>--</w:t>
+      </w:r>
     </w:p>
     <w:p>
       <w:pPr>
@@ -2315,6 +2335,16 @@
         </w:rPr>
         <w:t xml:space="preserve">Risk Management: </w:t>
       </w:r>
+      <w:r>
+        <w:rPr>
+          <w:rFonts w:cstheme="majorBidi"/>
+          <w:b/>
+          <w:bCs/>
+          <w:sz w:val="28"/>
+          <w:szCs w:val="28"/>
+        </w:rPr>
+        <w:t>--</w:t>
+      </w:r>
     </w:p>
     <w:p>
       <w:pPr>
@@ -2339,7 +2369,49 @@
           <w:sz w:val="28"/>
           <w:szCs w:val="28"/>
         </w:rPr>
-        <w:t xml:space="preserve">KPI Tracking: </w:t>
+        <w:t xml:space="preserve">KPI </w:t>
+      </w:r>
+      <w:proofErr w:type="gramStart"/>
+      <w:r>
+        <w:rPr>
+          <w:rFonts w:cstheme="majorBidi"/>
+          <w:b/>
+          <w:bCs/>
+          <w:sz w:val="28"/>
+          <w:szCs w:val="28"/>
+        </w:rPr>
+        <w:t>Tracking:</w:t>
+      </w:r>
+      <w:r>
+        <w:rPr>
+          <w:rFonts w:cstheme="majorBidi"/>
+          <w:b/>
+          <w:bCs/>
+          <w:sz w:val="28"/>
+          <w:szCs w:val="28"/>
+        </w:rPr>
+        <w:t>-</w:t>
+      </w:r>
+      <w:proofErr w:type="gramEnd"/>
+      <w:r>
+        <w:rPr>
+          <w:rFonts w:cstheme="majorBidi"/>
+          <w:b/>
+          <w:bCs/>
+          <w:sz w:val="28"/>
+          <w:szCs w:val="28"/>
+        </w:rPr>
+        <w:t>-</w:t>
+      </w:r>
+      <w:r>
+        <w:rPr>
+          <w:rFonts w:cstheme="majorBidi"/>
+          <w:b/>
+          <w:bCs/>
+          <w:sz w:val="28"/>
+          <w:szCs w:val="28"/>
+        </w:rPr>
+        <w:t xml:space="preserve"> </w:t>
       </w:r>
     </w:p>
     <w:p>
@@ -2926,6 +2998,18 @@
     </w:p>
     <w:p>
       <w:pPr>
+        <w:pStyle w:val="ListParagraph"/>
+        <w:ind w:left="2160"/>
+        <w:rPr>
+          <w:rFonts w:cstheme="majorBidi"/>
+          <w:sz w:val="28"/>
+          <w:szCs w:val="28"/>
+          <w:lang w:bidi="ar-EG"/>
+        </w:rPr>
+      </w:pPr>
+    </w:p>
+    <w:p>
+      <w:pPr>
         <w:rPr>
           <w:rFonts w:cstheme="majorBidi"/>
           <w:b/>
@@ -2945,6 +3029,7 @@
           <w:rtl/>
           <w:lang w:bidi="ar-EG"/>
         </w:rPr>
+        <w:lastRenderedPageBreak/>
         <w:t xml:space="preserve">  4.3</w:t>
       </w:r>
       <w:r>
@@ -2980,7 +3065,6 @@
           <w:szCs w:val="28"/>
           <w:lang w:bidi="ar-EG"/>
         </w:rPr>
-        <w:lastRenderedPageBreak/>
         <w:t>Number of Security Vulnerabilities – Counts the total security issues detected (e.g., SQL Injection, XSS).</w:t>
       </w:r>
     </w:p>
@@ -3539,7 +3623,17 @@
           <w:szCs w:val="28"/>
           <w:lang w:bidi="ar-EG"/>
         </w:rPr>
-        <w:t>This test plan ensures comprehensive coverage of functional, performance, security, and compatibility testing for the Para Bank website. It also includes specific scenarios for training in manual and automated testing, making it suitable for both beginners and experienced testers.</w:t>
+        <w:t xml:space="preserve">This test plan ensures comprehensive coverage of functional, performance, security, and compatibility testing for the Para Bank website. It also includes </w:t>
+      </w:r>
+      <w:r>
+        <w:rPr>
+          <w:rFonts w:cstheme="majorBidi"/>
+          <w:sz w:val="28"/>
+          <w:szCs w:val="28"/>
+          <w:lang w:bidi="ar-EG"/>
+        </w:rPr>
+        <w:lastRenderedPageBreak/>
+        <w:t>specific scenarios for training in manual and automated testing, making it suitable for both beginners and experienced testers.</w:t>
       </w:r>
     </w:p>
     <w:sectPr>

</xml_diff>